<commit_message>
minor changes in word document
</commit_message>
<xml_diff>
--- a/days_healthgame.docx
+++ b/days_healthgame.docx
@@ -1902,239 +1902,8 @@
           <w:szCs w:val="24"/>
         </w:rPr>
       </w:pPr>
-    </w:p>
-    <w:p>
-      <w:pPr>
-        <w:rPr>
-          <w:sz w:val="24"/>
-          <w:szCs w:val="24"/>
-        </w:rPr>
-      </w:pPr>
-      <w:proofErr w:type="spellStart"/>
-      <w:r>
-        <w:rPr>
-          <w:sz w:val="24"/>
-          <w:szCs w:val="24"/>
-        </w:rPr>
-        <w:t>var</w:t>
-      </w:r>
-      <w:proofErr w:type="spellEnd"/>
-      <w:r>
-        <w:rPr>
-          <w:sz w:val="24"/>
-          <w:szCs w:val="24"/>
-        </w:rPr>
-        <w:t xml:space="preserve"> scene300 = ["You manage to wake up to the sound of your alarm as you went to bed quite early last night",</w:t>
-      </w:r>
-    </w:p>
-    <w:p>
-      <w:pPr>
-        <w:rPr>
-          <w:sz w:val="24"/>
-          <w:szCs w:val="24"/>
-        </w:rPr>
-      </w:pPr>
-      <w:r>
-        <w:rPr>
-          <w:sz w:val="24"/>
-          <w:szCs w:val="24"/>
-        </w:rPr>
-        <w:tab/>
-      </w:r>
-      <w:r>
-        <w:rPr>
-          <w:sz w:val="24"/>
-          <w:szCs w:val="24"/>
-        </w:rPr>
-        <w:tab/>
-      </w:r>
-      <w:r>
-        <w:rPr>
-          <w:sz w:val="24"/>
-          <w:szCs w:val="24"/>
-        </w:rPr>
-        <w:tab/>
-      </w:r>
-      <w:r>
-        <w:rPr>
-          <w:sz w:val="24"/>
-          <w:szCs w:val="24"/>
-        </w:rPr>
-        <w:tab/>
-        <w:t>"Time to head down for breakfast, unfortunately you are out of eggs:"];</w:t>
-      </w:r>
-    </w:p>
-    <w:p>
-      <w:pPr>
-        <w:rPr>
-          <w:sz w:val="24"/>
-          <w:szCs w:val="24"/>
-        </w:rPr>
-      </w:pPr>
-      <w:proofErr w:type="spellStart"/>
-      <w:r>
-        <w:rPr>
-          <w:sz w:val="24"/>
-          <w:szCs w:val="24"/>
-        </w:rPr>
-        <w:t>var</w:t>
-      </w:r>
-      <w:proofErr w:type="spellEnd"/>
-      <w:r>
-        <w:rPr>
-          <w:sz w:val="24"/>
-          <w:szCs w:val="24"/>
-        </w:rPr>
-        <w:t xml:space="preserve"> scene300a = ["scene300a"];</w:t>
-      </w:r>
       <w:bookmarkStart w:id="0" w:name="_GoBack"/>
       <w:bookmarkEnd w:id="0"/>
-    </w:p>
-    <w:p>
-      <w:pPr>
-        <w:rPr>
-          <w:sz w:val="24"/>
-          <w:szCs w:val="24"/>
-        </w:rPr>
-      </w:pPr>
-      <w:proofErr w:type="spellStart"/>
-      <w:r>
-        <w:rPr>
-          <w:sz w:val="24"/>
-          <w:szCs w:val="24"/>
-        </w:rPr>
-        <w:t>var</w:t>
-      </w:r>
-      <w:proofErr w:type="spellEnd"/>
-      <w:r>
-        <w:rPr>
-          <w:sz w:val="24"/>
-          <w:szCs w:val="24"/>
-        </w:rPr>
-        <w:t xml:space="preserve"> scene300b = ["scene300b"];</w:t>
-      </w:r>
-    </w:p>
-    <w:p>
-      <w:pPr>
-        <w:rPr>
-          <w:sz w:val="24"/>
-          <w:szCs w:val="24"/>
-        </w:rPr>
-      </w:pPr>
-      <w:proofErr w:type="spellStart"/>
-      <w:r>
-        <w:rPr>
-          <w:sz w:val="24"/>
-          <w:szCs w:val="24"/>
-        </w:rPr>
-        <w:t>var</w:t>
-      </w:r>
-      <w:proofErr w:type="spellEnd"/>
-      <w:r>
-        <w:rPr>
-          <w:sz w:val="24"/>
-          <w:szCs w:val="24"/>
-        </w:rPr>
-        <w:t xml:space="preserve"> scene300c = ["scene300c"];</w:t>
-      </w:r>
-    </w:p>
-    <w:p>
-      <w:pPr>
-        <w:rPr>
-          <w:sz w:val="24"/>
-          <w:szCs w:val="24"/>
-        </w:rPr>
-      </w:pPr>
-    </w:p>
-    <w:p>
-      <w:pPr>
-        <w:rPr>
-          <w:sz w:val="24"/>
-          <w:szCs w:val="24"/>
-        </w:rPr>
-      </w:pPr>
-      <w:r>
-        <w:rPr>
-          <w:sz w:val="24"/>
-          <w:szCs w:val="24"/>
-        </w:rPr>
-        <w:t>dec1.addChoice("Chocolate Puffs", 0, 0, -3, scene1a);</w:t>
-      </w:r>
-    </w:p>
-    <w:p>
-      <w:pPr>
-        <w:rPr>
-          <w:sz w:val="24"/>
-          <w:szCs w:val="24"/>
-        </w:rPr>
-      </w:pPr>
-      <w:r>
-        <w:rPr>
-          <w:sz w:val="24"/>
-          <w:szCs w:val="24"/>
-        </w:rPr>
-        <w:t>dec1.addChoice("Eggs and Bacon", 0, 0, -2, scene1b);</w:t>
-      </w:r>
-    </w:p>
-    <w:p>
-      <w:pPr>
-        <w:rPr>
-          <w:sz w:val="24"/>
-          <w:szCs w:val="24"/>
-        </w:rPr>
-      </w:pPr>
-      <w:r>
-        <w:rPr>
-          <w:sz w:val="24"/>
-          <w:szCs w:val="24"/>
-        </w:rPr>
-        <w:t>dec1.addChoice("Porridge", 0, 0, 2, scene1c);</w:t>
-      </w:r>
-    </w:p>
-    <w:p>
-      <w:pPr>
-        <w:rPr>
-          <w:sz w:val="24"/>
-          <w:szCs w:val="24"/>
-        </w:rPr>
-      </w:pPr>
-      <w:r>
-        <w:rPr>
-          <w:sz w:val="24"/>
-          <w:szCs w:val="24"/>
-        </w:rPr>
-        <w:t>dec1.addChoice("Coco cereals", 0, -1, -4, scene300a);</w:t>
-      </w:r>
-    </w:p>
-    <w:p>
-      <w:pPr>
-        <w:rPr>
-          <w:sz w:val="24"/>
-          <w:szCs w:val="24"/>
-        </w:rPr>
-      </w:pPr>
-      <w:r>
-        <w:rPr>
-          <w:sz w:val="24"/>
-          <w:szCs w:val="24"/>
-        </w:rPr>
-        <w:t>dec1.addChoice("A fruit salad", 0, -3, +2, scene300b);</w:t>
-      </w:r>
-    </w:p>
-    <w:p>
-      <w:pPr>
-        <w:rPr>
-          <w:sz w:val="24"/>
-          <w:szCs w:val="24"/>
-        </w:rPr>
-      </w:pPr>
-      <w:r>
-        <w:rPr>
-          <w:sz w:val="24"/>
-          <w:szCs w:val="24"/>
-        </w:rPr>
-        <w:t>dec1.addChoice("Just a coffee", 0, 0, -5, scene300c);</w:t>
-      </w:r>
     </w:p>
     <w:sectPr>
       <w:pgSz w:w="11906" w:h="16838"/>

</xml_diff>